<commit_message>
modified the word docx, nothing has been change to the outcome_profit file
</commit_message>
<xml_diff>
--- a/report-machine-learning.docx
+++ b/report-machine-learning.docx
@@ -5,8 +5,9 @@
     <w:sdt>
       <w:sdtPr>
         <w:rPr>
-          <w:rFonts w:ascii="Gill Sans MT" w:hAnsi="Gill Sans MT"/>
+          <w:rFonts w:ascii="Gill Sans MT" w:eastAsiaTheme="minorHAnsi" w:hAnsi="Gill Sans MT"/>
           <w:sz w:val="2"/>
+          <w:lang/>
         </w:rPr>
         <w:id w:val="-2136093453"/>
         <w:docPartObj>
@@ -16,7 +17,6 @@
       </w:sdtPr>
       <w:sdtEndPr>
         <w:rPr>
-          <w:rFonts w:eastAsiaTheme="minorHAnsi"/>
           <w:sz w:val="22"/>
         </w:rPr>
       </w:sdtEndPr>
@@ -974,49 +974,7 @@
                                         <w:szCs w:val="24"/>
                                         <w:lang w:val="nl-BE"/>
                                       </w:rPr>
-                                      <w:t>Denis Topallaj</w:t>
-                                    </w:r>
-                                    <w:r>
-                                      <w:rPr>
-                                        <w:rFonts w:ascii="Gill Sans MT" w:eastAsia="Times New Roman" w:hAnsi="Gill Sans MT" w:cs="Times New Roman"/>
-                                        <w:color w:val="4472C4" w:themeColor="accent1"/>
-                                        <w:sz w:val="24"/>
-                                        <w:szCs w:val="24"/>
-                                        <w:lang w:val="nl-BE"/>
-                                      </w:rPr>
-                                      <w:t xml:space="preserve"> - Jean</w:t>
-                                    </w:r>
-                                    <w:r>
-                                      <w:rPr>
-                                        <w:rFonts w:ascii="Gill Sans MT" w:eastAsia="Times New Roman" w:hAnsi="Gill Sans MT" w:cs="Times New Roman"/>
-                                        <w:color w:val="4472C4" w:themeColor="accent1"/>
-                                        <w:sz w:val="24"/>
-                                        <w:szCs w:val="24"/>
-                                        <w:lang w:val="nl-BE"/>
-                                      </w:rPr>
-                                      <w:t xml:space="preserve">-Baptiste </w:t>
-                                    </w:r>
-                                    <w:proofErr w:type="spellStart"/>
-                                    <w:r>
-                                      <w:rPr>
-                                        <w:rFonts w:ascii="Gill Sans MT" w:eastAsia="Times New Roman" w:hAnsi="Gill Sans MT" w:cs="Times New Roman"/>
-                                        <w:color w:val="4472C4" w:themeColor="accent1"/>
-                                        <w:sz w:val="24"/>
-                                        <w:szCs w:val="24"/>
-                                        <w:lang w:val="nl-BE"/>
-                                      </w:rPr>
-                                      <w:t>Maene</w:t>
-                                    </w:r>
-                                    <w:proofErr w:type="spellEnd"/>
-                                    <w:r>
-                                      <w:rPr>
-                                        <w:rFonts w:ascii="Gill Sans MT" w:eastAsia="Times New Roman" w:hAnsi="Gill Sans MT" w:cs="Times New Roman"/>
-                                        <w:color w:val="4472C4" w:themeColor="accent1"/>
-                                        <w:sz w:val="24"/>
-                                        <w:szCs w:val="24"/>
-                                        <w:lang w:val="nl-BE"/>
-                                      </w:rPr>
-                                      <w:t xml:space="preserve"> – Lander Pauwels Mallengier</w:t>
+                                      <w:t>Denis Topallaj - Jean-Baptiste Maene – Lander Pauwels Mallengier</w:t>
                                     </w:r>
                                   </w:p>
                                 </w:sdtContent>
@@ -1120,49 +1078,7 @@
                                   <w:szCs w:val="24"/>
                                   <w:lang w:val="nl-BE"/>
                                 </w:rPr>
-                                <w:t>Denis Topallaj</w:t>
-                              </w:r>
-                              <w:r>
-                                <w:rPr>
-                                  <w:rFonts w:ascii="Gill Sans MT" w:eastAsia="Times New Roman" w:hAnsi="Gill Sans MT" w:cs="Times New Roman"/>
-                                  <w:color w:val="4472C4" w:themeColor="accent1"/>
-                                  <w:sz w:val="24"/>
-                                  <w:szCs w:val="24"/>
-                                  <w:lang w:val="nl-BE"/>
-                                </w:rPr>
-                                <w:t xml:space="preserve"> - Jean</w:t>
-                              </w:r>
-                              <w:r>
-                                <w:rPr>
-                                  <w:rFonts w:ascii="Gill Sans MT" w:eastAsia="Times New Roman" w:hAnsi="Gill Sans MT" w:cs="Times New Roman"/>
-                                  <w:color w:val="4472C4" w:themeColor="accent1"/>
-                                  <w:sz w:val="24"/>
-                                  <w:szCs w:val="24"/>
-                                  <w:lang w:val="nl-BE"/>
-                                </w:rPr>
-                                <w:t xml:space="preserve">-Baptiste </w:t>
-                              </w:r>
-                              <w:proofErr w:type="spellStart"/>
-                              <w:r>
-                                <w:rPr>
-                                  <w:rFonts w:ascii="Gill Sans MT" w:eastAsia="Times New Roman" w:hAnsi="Gill Sans MT" w:cs="Times New Roman"/>
-                                  <w:color w:val="4472C4" w:themeColor="accent1"/>
-                                  <w:sz w:val="24"/>
-                                  <w:szCs w:val="24"/>
-                                  <w:lang w:val="nl-BE"/>
-                                </w:rPr>
-                                <w:t>Maene</w:t>
-                              </w:r>
-                              <w:proofErr w:type="spellEnd"/>
-                              <w:r>
-                                <w:rPr>
-                                  <w:rFonts w:ascii="Gill Sans MT" w:eastAsia="Times New Roman" w:hAnsi="Gill Sans MT" w:cs="Times New Roman"/>
-                                  <w:color w:val="4472C4" w:themeColor="accent1"/>
-                                  <w:sz w:val="24"/>
-                                  <w:szCs w:val="24"/>
-                                  <w:lang w:val="nl-BE"/>
-                                </w:rPr>
-                                <w:t xml:space="preserve"> – Lander Pauwels Mallengier</w:t>
+                                <w:t>Denis Topallaj - Jean-Baptiste Maene – Lander Pauwels Mallengier</w:t>
                               </w:r>
                             </w:p>
                           </w:sdtContent>
@@ -1193,6 +1109,14 @@
     </w:sdt>
     <w:sdt>
       <w:sdtPr>
+        <w:rPr>
+          <w:rFonts w:eastAsiaTheme="minorHAnsi" w:cstheme="minorBidi"/>
+          <w:b w:val="0"/>
+          <w:color w:val="auto"/>
+          <w:sz w:val="22"/>
+          <w:szCs w:val="22"/>
+          <w:lang/>
+        </w:rPr>
         <w:id w:val="269126200"/>
         <w:docPartObj>
           <w:docPartGallery w:val="Table of Contents"/>
@@ -1201,12 +1125,8 @@
       </w:sdtPr>
       <w:sdtEndPr>
         <w:rPr>
-          <w:rFonts w:eastAsiaTheme="minorHAnsi" w:cstheme="minorBidi"/>
           <w:bCs/>
           <w:noProof/>
-          <w:color w:val="auto"/>
-          <w:sz w:val="22"/>
-          <w:szCs w:val="22"/>
         </w:rPr>
       </w:sdtEndPr>
       <w:sdtContent>
@@ -1228,7 +1148,6 @@
             <w:rPr>
               <w:rFonts w:asciiTheme="minorHAnsi" w:eastAsiaTheme="minorEastAsia" w:hAnsiTheme="minorHAnsi"/>
               <w:noProof/>
-              <w:lang/>
             </w:rPr>
           </w:pPr>
           <w:r>
@@ -1262,7 +1181,6 @@
               <w:rPr>
                 <w:rFonts w:asciiTheme="minorHAnsi" w:eastAsiaTheme="minorEastAsia" w:hAnsiTheme="minorHAnsi"/>
                 <w:noProof/>
-                <w:lang/>
               </w:rPr>
               <w:tab/>
             </w:r>
@@ -1334,7 +1252,6 @@
             <w:rPr>
               <w:rFonts w:asciiTheme="minorHAnsi" w:eastAsiaTheme="minorEastAsia" w:hAnsiTheme="minorHAnsi"/>
               <w:noProof/>
-              <w:lang/>
             </w:rPr>
           </w:pPr>
           <w:hyperlink w:anchor="_Toc129635245" w:history="1">
@@ -1350,7 +1267,6 @@
               <w:rPr>
                 <w:rFonts w:asciiTheme="minorHAnsi" w:eastAsiaTheme="minorEastAsia" w:hAnsiTheme="minorHAnsi"/>
                 <w:noProof/>
-                <w:lang/>
               </w:rPr>
               <w:tab/>
             </w:r>
@@ -1422,7 +1338,6 @@
             <w:rPr>
               <w:rFonts w:asciiTheme="minorHAnsi" w:eastAsiaTheme="minorEastAsia" w:hAnsiTheme="minorHAnsi"/>
               <w:noProof/>
-              <w:lang/>
             </w:rPr>
           </w:pPr>
           <w:hyperlink w:anchor="_Toc129635246" w:history="1">
@@ -1438,7 +1353,6 @@
               <w:rPr>
                 <w:rFonts w:asciiTheme="minorHAnsi" w:eastAsiaTheme="minorEastAsia" w:hAnsiTheme="minorHAnsi"/>
                 <w:noProof/>
-                <w:lang/>
               </w:rPr>
               <w:tab/>
             </w:r>
@@ -1510,7 +1424,6 @@
             <w:rPr>
               <w:rFonts w:asciiTheme="minorHAnsi" w:eastAsiaTheme="minorEastAsia" w:hAnsiTheme="minorHAnsi"/>
               <w:noProof/>
-              <w:lang/>
             </w:rPr>
           </w:pPr>
           <w:hyperlink w:anchor="_Toc129635247" w:history="1">
@@ -1526,7 +1439,6 @@
               <w:rPr>
                 <w:rFonts w:asciiTheme="minorHAnsi" w:eastAsiaTheme="minorEastAsia" w:hAnsiTheme="minorHAnsi"/>
                 <w:noProof/>
-                <w:lang/>
               </w:rPr>
               <w:tab/>
             </w:r>
@@ -1598,7 +1510,6 @@
             <w:rPr>
               <w:rFonts w:asciiTheme="minorHAnsi" w:eastAsiaTheme="minorEastAsia" w:hAnsiTheme="minorHAnsi"/>
               <w:noProof/>
-              <w:lang/>
             </w:rPr>
           </w:pPr>
           <w:hyperlink w:anchor="_Toc129635248" w:history="1">
@@ -1614,7 +1525,6 @@
               <w:rPr>
                 <w:rFonts w:asciiTheme="minorHAnsi" w:eastAsiaTheme="minorEastAsia" w:hAnsiTheme="minorHAnsi"/>
                 <w:noProof/>
-                <w:lang/>
               </w:rPr>
               <w:tab/>
             </w:r>
@@ -1888,35 +1798,7 @@
         <w:rPr>
           <w:lang w:val="en-US"/>
         </w:rPr>
-        <w:t>contained empty rows, duplicates, outliers, or sometimes just wrong information. These rows have been removed or modified from the dataset. Categorical features have been split up into two columns. Features such as ‘spa’ have been split up into “</w:t>
-      </w:r>
-      <w:proofErr w:type="spellStart"/>
-      <w:r>
-        <w:rPr>
-          <w:lang w:val="en-US"/>
-        </w:rPr>
-        <w:t>yes_spa</w:t>
-      </w:r>
-      <w:proofErr w:type="spellEnd"/>
-      <w:r>
-        <w:rPr>
-          <w:lang w:val="en-US"/>
-        </w:rPr>
-        <w:t>” and “</w:t>
-      </w:r>
-      <w:proofErr w:type="spellStart"/>
-      <w:r>
-        <w:rPr>
-          <w:lang w:val="en-US"/>
-        </w:rPr>
-        <w:t>no_spa</w:t>
-      </w:r>
-      <w:proofErr w:type="spellEnd"/>
-      <w:r>
-        <w:rPr>
-          <w:lang w:val="en-US"/>
-        </w:rPr>
-        <w:t>”. Columns that contained true or false values were transformed into 1’s and 0’s. These operations were conducted to ensure that the models have enough accurate information.</w:t>
+        <w:t>contained empty rows, duplicates, outliers, or sometimes just wrong information. These rows have been removed or modified from the dataset. Categorical features have been split up into two columns. Features such as ‘spa’ have been split up into “yes_spa” and “no_spa”. Columns that contained true or false values were transformed into 1’s and 0’s. These operations were conducted to ensure that the models have enough accurate information.</w:t>
       </w:r>
     </w:p>
     <w:p>
@@ -1973,19 +1855,11 @@
         </w:rPr>
         <w:t xml:space="preserve">The goal of this project is to determine the profit of the last </w:t>
       </w:r>
-      <w:proofErr w:type="gramStart"/>
-      <w:r>
-        <w:rPr>
-          <w:lang w:val="en-US"/>
-        </w:rPr>
-        <w:t>visit, if</w:t>
-      </w:r>
-      <w:proofErr w:type="gramEnd"/>
-      <w:r>
-        <w:rPr>
-          <w:lang w:val="en-US"/>
-        </w:rPr>
-        <w:t xml:space="preserve"> the S</w:t>
+      <w:r>
+        <w:rPr>
+          <w:lang w:val="en-US"/>
+        </w:rPr>
+        <w:t>visit, if the S</w:t>
       </w:r>
       <w:r>
         <w:rPr>
@@ -2053,6 +1927,7 @@
       </w:pPr>
       <w:r>
         <w:rPr>
+          <w:noProof/>
           <w:lang w:val="en-US"/>
         </w:rPr>
         <w:lastRenderedPageBreak/>
@@ -2156,33 +2031,7 @@
         <w:rPr>
           <w:lang w:val="en-US"/>
         </w:rPr>
-        <w:t xml:space="preserve">We can see on this graph (Feature 1) that the most influential feature is the </w:t>
-      </w:r>
-      <w:proofErr w:type="spellStart"/>
-      <w:r>
-        <w:rPr>
-          <w:lang w:val="en-US"/>
-        </w:rPr>
-        <w:t>profit_am</w:t>
-      </w:r>
-      <w:proofErr w:type="spellEnd"/>
-      <w:r>
-        <w:rPr>
-          <w:lang w:val="en-US"/>
-        </w:rPr>
-        <w:t xml:space="preserve"> (</w:t>
-      </w:r>
-      <w:r>
-        <w:rPr>
-          <w:lang w:val="en-US"/>
-        </w:rPr>
-        <w:t>total profit across visits (excluding last visit)</w:t>
-      </w:r>
-      <w:r>
-        <w:rPr>
-          <w:lang w:val="en-US"/>
-        </w:rPr>
-        <w:t>). This accompanied by the number of nights booked are a good indicator of Smurfs that are big spenders.</w:t>
+        <w:t>We can see on this graph (Feature 1) that the most influential feature is the profit_am (total profit across visits (excluding last visit)). This accompanied by the number of nights booked are a good indicator of Smurfs that are big spenders.</w:t>
       </w:r>
     </w:p>
     <w:p>
@@ -2196,19 +2045,7 @@
         <w:rPr>
           <w:lang w:val="en-US"/>
         </w:rPr>
-        <w:t xml:space="preserve">Smurfs also needed to be classified inside two groups: “caused damage” or “didn’t cause damage”. For this reason, we had to use classification models such as </w:t>
-      </w:r>
-      <w:r>
-        <w:rPr>
-          <w:lang w:val="en-US"/>
-        </w:rPr>
-        <w:t>logistic regression,</w:t>
-      </w:r>
-      <w:r>
-        <w:rPr>
-          <w:lang w:val="en-US"/>
-        </w:rPr>
-        <w:t xml:space="preserve"> random forest, support vector machines and many more.</w:t>
+        <w:t>Smurfs also needed to be classified inside two groups: “caused damage” or “didn’t cause damage”. For this reason, we had to use classification models such as logistic regression, random forest, support vector machines and many more.</w:t>
       </w:r>
     </w:p>
     <w:p>
@@ -2222,6 +2059,7 @@
       </w:pPr>
       <w:r>
         <w:rPr>
+          <w:noProof/>
           <w:lang w:val="en-US"/>
         </w:rPr>
         <w:drawing>
@@ -2363,21 +2201,7 @@
         <w:rPr>
           <w:lang w:val="en-US"/>
         </w:rPr>
-        <w:t xml:space="preserve">Lastly, we also need to predict the cost of the damages that Smurfs would cause. The same principles were used such as the prediction of the </w:t>
-      </w:r>
-      <w:proofErr w:type="spellStart"/>
-      <w:r>
-        <w:rPr>
-          <w:lang w:val="en-US"/>
-        </w:rPr>
-        <w:t>outcome_profit</w:t>
-      </w:r>
-      <w:proofErr w:type="spellEnd"/>
-      <w:r>
-        <w:rPr>
-          <w:lang w:val="en-US"/>
-        </w:rPr>
-        <w:t xml:space="preserve">. The next picture (Figure 3) </w:t>
+        <w:t xml:space="preserve">Lastly, we also need to predict the cost of the damages that Smurfs would cause. The same principles were used such as the prediction of the outcome_profit. The next picture (Figure 3) </w:t>
       </w:r>
       <w:r>
         <w:rPr>
@@ -2426,19 +2250,7 @@
         <w:rPr>
           <w:lang w:val="en-US"/>
         </w:rPr>
-        <w:t xml:space="preserve"> As stated in the section “Background and Introduction”, Smurfs are known for their </w:t>
-      </w:r>
-      <w:r>
-        <w:rPr>
-          <w:lang w:val="en-US"/>
-        </w:rPr>
-        <w:t>rowdiness</w:t>
-      </w:r>
-      <w:r>
-        <w:rPr>
-          <w:lang w:val="en-US"/>
-        </w:rPr>
-        <w:t>. Having a drink or two could cause more damage to the hotel.</w:t>
+        <w:t xml:space="preserve"> As stated in the section “Background and Introduction”, Smurfs are known for their rowdiness. Having a drink or two could cause more damage to the hotel.</w:t>
       </w:r>
     </w:p>
     <w:p>
@@ -2451,6 +2263,7 @@
       </w:pPr>
       <w:r>
         <w:rPr>
+          <w:noProof/>
           <w:lang w:val="en-US"/>
         </w:rPr>
         <w:drawing>
@@ -2559,19 +2372,7 @@
         <w:rPr>
           <w:lang w:val="en-US"/>
         </w:rPr>
-        <w:t xml:space="preserve">With a lot of tuning, we could not create a fitting model for this feature. The best </w:t>
-      </w:r>
-      <w:r>
-        <w:rPr>
-          <w:lang w:val="en-US"/>
-        </w:rPr>
-        <w:t>testing score</w:t>
-      </w:r>
-      <w:r>
-        <w:rPr>
-          <w:lang w:val="en-US"/>
-        </w:rPr>
-        <w:t xml:space="preserve"> </w:t>
+        <w:t xml:space="preserve">With a lot of tuning, we could not create a fitting model for this feature. The best testing score </w:t>
       </w:r>
       <w:r>
         <w:rPr>
@@ -2639,33 +2440,13 @@
         <w:rPr>
           <w:lang w:val="en-US"/>
         </w:rPr>
-        <w:t xml:space="preserve"> and tuning the model, and </w:t>
-      </w:r>
-      <w:r>
-        <w:rPr>
-          <w:lang w:val="en-US"/>
-        </w:rPr>
-        <w:t>testing this on unseen data.</w:t>
-      </w:r>
-      <w:r>
-        <w:rPr>
-          <w:lang w:val="en-US"/>
-        </w:rPr>
-        <w:t xml:space="preserve"> These predictions were then added to the “</w:t>
-      </w:r>
-      <w:proofErr w:type="spellStart"/>
-      <w:r>
-        <w:rPr>
-          <w:lang w:val="en-US"/>
-        </w:rPr>
-        <w:t>score_cleaned</w:t>
-      </w:r>
-      <w:proofErr w:type="spellEnd"/>
-      <w:r>
-        <w:rPr>
-          <w:lang w:val="en-US"/>
-        </w:rPr>
-        <w:t>” file.</w:t>
+        <w:t xml:space="preserve"> and tuning the model, and testing this on unseen data.</w:t>
+      </w:r>
+      <w:r>
+        <w:rPr>
+          <w:lang w:val="en-US"/>
+        </w:rPr>
+        <w:t xml:space="preserve"> These predictions were then added to the “score_cleaned” file.</w:t>
       </w:r>
     </w:p>
     <w:p>
@@ -2738,7 +2519,19 @@
         <w:rPr>
           <w:lang w:val="en-US"/>
         </w:rPr>
-        <w:t>is data was also filtered and sorted on a negative way such as the amount of damage caused, the amount of times a Smurf went to the bar, the negative score from the staff etc.</w:t>
+        <w:t xml:space="preserve">is data was also filtered and sorted on a negative way </w:t>
+      </w:r>
+      <w:r>
+        <w:rPr>
+          <w:lang w:val="en-US"/>
+        </w:rPr>
+        <w:t xml:space="preserve">for example </w:t>
+      </w:r>
+      <w:r>
+        <w:rPr>
+          <w:lang w:val="en-US"/>
+        </w:rPr>
+        <w:t>the amount of damage caused, the amount of times a Smurf went to the bar, the negative score from the staff etc.</w:t>
       </w:r>
     </w:p>
     <w:p>

</xml_diff>